<commit_message>
Fix modelling_data target + update compiled methods
</commit_message>
<xml_diff>
--- a/paper/story_summary.docx
+++ b/paper/story_summary.docx
@@ -41,13 +41,13 @@
         <w:pStyle w:val="Date"/>
       </w:pPr>
       <w:r>
-        <w:t xml:space="preserve">12</w:t>
-      </w:r>
-      <w:r>
-        <w:t xml:space="preserve"> </w:t>
-      </w:r>
-      <w:r>
-        <w:t xml:space="preserve">mai,</w:t>
+        <w:t xml:space="preserve">28</w:t>
+      </w:r>
+      <w:r>
+        <w:t xml:space="preserve"> </w:t>
+      </w:r>
+      <w:r>
+        <w:t xml:space="preserve">June,</w:t>
       </w:r>
       <w:r>
         <w:t xml:space="preserve"> </w:t>
@@ -82,15 +82,14 @@
         </w:p>
       </w:sdtContent>
     </w:sdt>
+    <w:bookmarkStart w:id="20" w:name="what-is-the-central-question"/>
     <w:p>
       <w:pPr>
         <w:pStyle w:val="Heading1"/>
       </w:pPr>
-      <w:bookmarkStart w:id="20" w:name="what-is-the-central-question"/>
       <w:r>
         <w:t xml:space="preserve">1. What is the central question?</w:t>
       </w:r>
-      <w:bookmarkEnd w:id="20"/>
     </w:p>
     <w:p>
       <w:pPr>
@@ -106,15 +105,15 @@
         <w:t xml:space="preserve">communities?</w:t>
       </w:r>
     </w:p>
+    <w:bookmarkEnd w:id="20"/>
+    <w:bookmarkStart w:id="21" w:name="why-is-this-question-important"/>
     <w:p>
       <w:pPr>
         <w:pStyle w:val="Heading1"/>
       </w:pPr>
-      <w:bookmarkStart w:id="21" w:name="why-is-this-question-important"/>
       <w:r>
         <w:t xml:space="preserve">2. Why is this question important?</w:t>
       </w:r>
-      <w:bookmarkEnd w:id="21"/>
     </w:p>
     <w:p>
       <w:pPr>
@@ -192,15 +191,15 @@
         <w:t xml:space="preserve">documentation of biodiversity changes.</w:t>
       </w:r>
     </w:p>
+    <w:bookmarkEnd w:id="21"/>
+    <w:bookmarkStart w:id="22" w:name="X7caa888ff6a55be24a8194b1289d613d2f097dd"/>
     <w:p>
       <w:pPr>
         <w:pStyle w:val="Heading1"/>
       </w:pPr>
-      <w:bookmarkStart w:id="22" w:name="X7caa888ff6a55be24a8194b1289d613d2f097dd"/>
       <w:r>
         <w:t xml:space="preserve">3. What data are needed to answer this question?</w:t>
       </w:r>
-      <w:bookmarkEnd w:id="22"/>
     </w:p>
     <w:p>
       <w:pPr>
@@ -274,15 +273,15 @@
         <w:t xml:space="preserve">Characterisation of species origin: native or exotic</w:t>
       </w:r>
     </w:p>
+    <w:bookmarkEnd w:id="22"/>
+    <w:bookmarkStart w:id="23" w:name="what-methods-are-used-to-get-those-data"/>
     <w:p>
       <w:pPr>
         <w:pStyle w:val="Heading1"/>
       </w:pPr>
-      <w:bookmarkStart w:id="23" w:name="what-methods-are-used-to-get-those-data"/>
       <w:r>
         <w:t xml:space="preserve">4. What methods are used to get those data?</w:t>
       </w:r>
-      <w:bookmarkEnd w:id="23"/>
     </w:p>
     <w:p>
       <w:pPr>
@@ -486,15 +485,15 @@
         <w:t xml:space="preserve">abundance</w:t>
       </w:r>
     </w:p>
+    <w:bookmarkEnd w:id="23"/>
+    <w:bookmarkStart w:id="24" w:name="X62d576cb0fd8032aaae553899c552b247cfe94e"/>
     <w:p>
       <w:pPr>
         <w:pStyle w:val="Heading1"/>
       </w:pPr>
-      <w:bookmarkStart w:id="24" w:name="X62d576cb0fd8032aaae553899c552b247cfe94e"/>
       <w:r>
         <w:t xml:space="preserve">5. What analysis must be applied for the data to answer the central question?</w:t>
       </w:r>
-      <w:bookmarkEnd w:id="24"/>
     </w:p>
     <w:p>
       <w:pPr>
@@ -622,15 +621,15 @@
         <w:t xml:space="preserve">facets</w:t>
       </w:r>
     </w:p>
+    <w:bookmarkEnd w:id="24"/>
+    <w:bookmarkStart w:id="25" w:name="what-data-were-obtained"/>
     <w:p>
       <w:pPr>
         <w:pStyle w:val="Heading1"/>
       </w:pPr>
-      <w:bookmarkStart w:id="25" w:name="what-data-were-obtained"/>
       <w:r>
         <w:t xml:space="preserve">6. What data were obtained?</w:t>
       </w:r>
-      <w:bookmarkEnd w:id="25"/>
     </w:p>
     <w:p>
       <w:pPr>
@@ -640,25 +639,24 @@
         <w:t xml:space="preserve">Not applicable</w:t>
       </w:r>
     </w:p>
+    <w:bookmarkEnd w:id="25"/>
+    <w:bookmarkStart w:id="29" w:name="what-were-the-results-of-the-analyses"/>
     <w:p>
       <w:pPr>
         <w:pStyle w:val="Heading1"/>
       </w:pPr>
-      <w:bookmarkStart w:id="26" w:name="what-were-the-results-of-the-analyses"/>
       <w:r>
         <w:t xml:space="preserve">7. What were the results of the analyses ?</w:t>
       </w:r>
-      <w:bookmarkEnd w:id="26"/>
-    </w:p>
+    </w:p>
+    <w:bookmarkStart w:id="26" w:name="dissimilarity"/>
     <w:p>
       <w:pPr>
         <w:pStyle w:val="Heading2"/>
       </w:pPr>
-      <w:bookmarkStart w:id="27" w:name="dissimilarity"/>
       <w:r>
         <w:t xml:space="preserve">Dissimilarity</w:t>
       </w:r>
-      <w:bookmarkEnd w:id="27"/>
     </w:p>
     <w:p>
       <w:pPr>
@@ -712,15 +710,15 @@
         <w:t xml:space="preserve">changes and stream gradient.</w:t>
       </w:r>
     </w:p>
+    <w:bookmarkEnd w:id="26"/>
+    <w:bookmarkStart w:id="27" w:name="Xf4ef8eab98ac822ab7f8346e30bf2e99793f031"/>
     <w:p>
       <w:pPr>
         <w:pStyle w:val="Heading2"/>
       </w:pPr>
-      <w:bookmarkStart w:id="28" w:name="Xf4ef8eab98ac822ab7f8346e30bf2e99793f031"/>
       <w:r>
         <w:t xml:space="preserve">Total abundance, species richness and exotic species composition</w:t>
       </w:r>
-      <w:bookmarkEnd w:id="28"/>
     </w:p>
     <w:p>
       <w:pPr>
@@ -818,15 +816,15 @@
         <w:t xml:space="preserve">percentage of exotic abundance.</w:t>
       </w:r>
     </w:p>
+    <w:bookmarkEnd w:id="27"/>
+    <w:bookmarkStart w:id="28" w:name="typology-of-biodiversity-trends"/>
     <w:p>
       <w:pPr>
         <w:pStyle w:val="Heading2"/>
       </w:pPr>
-      <w:bookmarkStart w:id="29" w:name="typology-of-biodiversity-trends"/>
       <w:r>
         <w:t xml:space="preserve">Typology of biodiversity trends</w:t>
       </w:r>
-      <w:bookmarkEnd w:id="29"/>
     </w:p>
     <w:p>
       <w:pPr>
@@ -854,15 +852,16 @@
         <w:t xml:space="preserve">cluster analysis.</w:t>
       </w:r>
     </w:p>
+    <w:bookmarkEnd w:id="28"/>
+    <w:bookmarkEnd w:id="29"/>
+    <w:bookmarkStart w:id="30" w:name="X587a3ed8c8a5c634c50ef601164fc47168ccbcb"/>
     <w:p>
       <w:pPr>
         <w:pStyle w:val="Heading1"/>
       </w:pPr>
-      <w:bookmarkStart w:id="30" w:name="X587a3ed8c8a5c634c50ef601164fc47168ccbcb"/>
       <w:r>
         <w:t xml:space="preserve">8. How did the analyses answer the central question?</w:t>
       </w:r>
-      <w:bookmarkEnd w:id="30"/>
     </w:p>
     <w:p>
       <w:pPr>
@@ -928,15 +927,15 @@
         <w:t xml:space="preserve">temporal community changes.</w:t>
       </w:r>
     </w:p>
+    <w:bookmarkEnd w:id="30"/>
+    <w:bookmarkStart w:id="31" w:name="X51ae7a15b299f5c9b550035ffdd5433c4c90931"/>
     <w:p>
       <w:pPr>
         <w:pStyle w:val="Heading1"/>
       </w:pPr>
-      <w:bookmarkStart w:id="31" w:name="X51ae7a15b299f5c9b550035ffdd5433c4c90931"/>
       <w:r>
         <w:t xml:space="preserve">9. What does this answer tell us about the broader field?</w:t>
       </w:r>
-      <w:bookmarkEnd w:id="31"/>
     </w:p>
     <w:p>
       <w:pPr>
@@ -961,7 +960,17 @@
         <w:t xml:space="preserve"> </w:t>
       </w:r>
       <w:r>
-        <w:t xml:space="preserve">(Klink et al. 2020)</w:t>
+        <w:t xml:space="preserve">(</w:t>
+      </w:r>
+      <w:r>
+        <w:rPr>
+          <w:bCs/>
+          <w:b/>
+        </w:rPr>
+        <w:t xml:space="preserve">klink_meta-analysis_2020?</w:t>
+      </w:r>
+      <w:r>
+        <w:t xml:space="preserve">)</w:t>
       </w:r>
       <w:r>
         <w:t xml:space="preserve">. Our results suggest that in fish stream</w:t>
@@ -1000,7 +1009,30 @@
         <w:t xml:space="preserve"> </w:t>
       </w:r>
       <w:r>
-        <w:t xml:space="preserve">(Dornelas et al. 2014; Blowes et al. 2019)</w:t>
+        <w:t xml:space="preserve">(</w:t>
+      </w:r>
+      <w:r>
+        <w:rPr>
+          <w:bCs/>
+          <w:b/>
+        </w:rPr>
+        <w:t xml:space="preserve">dornelas_assemblage_2014?</w:t>
+      </w:r>
+      <w:r>
+        <w:t xml:space="preserve">;</w:t>
+      </w:r>
+      <w:r>
+        <w:t xml:space="preserve"> </w:t>
+      </w:r>
+      <w:r>
+        <w:rPr>
+          <w:bCs/>
+          <w:b/>
+        </w:rPr>
+        <w:t xml:space="preserve">blowes_geography_2019?</w:t>
+      </w:r>
+      <w:r>
+        <w:t xml:space="preserve">)</w:t>
       </w:r>
       <w:r>
         <w:t xml:space="preserve">. Our results further suggest that site degradation might</w:t>
@@ -1021,7 +1053,20 @@
         <w:t xml:space="preserve"> </w:t>
       </w:r>
       <w:r>
-        <w:t xml:space="preserve">(hft &gt; 4, Williams et al. 2020)</w:t>
+        <w:t xml:space="preserve">(hft &gt; 4,</w:t>
+      </w:r>
+      <w:r>
+        <w:t xml:space="preserve"> </w:t>
+      </w:r>
+      <w:r>
+        <w:rPr>
+          <w:bCs/>
+          <w:b/>
+        </w:rPr>
+        <w:t xml:space="preserve">williams_change_2020?</w:t>
+      </w:r>
+      <w:r>
+        <w:t xml:space="preserve">)</w:t>
       </w:r>
       <w:r>
         <w:t xml:space="preserve">. Two,</w:t>
@@ -1062,7 +1107,30 @@
         <w:t xml:space="preserve"> </w:t>
       </w:r>
       <w:r>
-        <w:t xml:space="preserve">(Dornelas et al. 2014; Blowes et al. 2019)</w:t>
+        <w:t xml:space="preserve">(</w:t>
+      </w:r>
+      <w:r>
+        <w:rPr>
+          <w:bCs/>
+          <w:b/>
+        </w:rPr>
+        <w:t xml:space="preserve">dornelas_assemblage_2014?</w:t>
+      </w:r>
+      <w:r>
+        <w:t xml:space="preserve">;</w:t>
+      </w:r>
+      <w:r>
+        <w:t xml:space="preserve"> </w:t>
+      </w:r>
+      <w:r>
+        <w:rPr>
+          <w:bCs/>
+          <w:b/>
+        </w:rPr>
+        <w:t xml:space="preserve">blowes_geography_2019?</w:t>
+      </w:r>
+      <w:r>
+        <w:t xml:space="preserve">)</w:t>
       </w:r>
       <w:r>
         <w:t xml:space="preserve">. Our results further suggest that total abundance</w:t>
@@ -1074,15 +1142,15 @@
         <w:t xml:space="preserve">temporal is a third dimension of biodiversity trends.</w:t>
       </w:r>
     </w:p>
+    <w:bookmarkEnd w:id="31"/>
+    <w:bookmarkStart w:id="33" w:name="ref"/>
     <w:p>
       <w:pPr>
         <w:pStyle w:val="Heading1"/>
       </w:pPr>
-      <w:bookmarkStart w:id="32" w:name="ref"/>
       <w:r>
         <w:t xml:space="preserve">Ref</w:t>
       </w:r>
-      <w:bookmarkEnd w:id="32"/>
     </w:p>
     <w:p>
       <w:pPr>
@@ -1098,7 +1166,7 @@
       <w:r>
         <w:t xml:space="preserve"> </w:t>
       </w:r>
-      <w:hyperlink r:id="rId33">
+      <w:hyperlink r:id="rId32">
         <w:r>
           <w:rPr>
             <w:rStyle w:val="Hyperlink"/>
@@ -1107,164 +1175,7 @@
         </w:r>
       </w:hyperlink>
     </w:p>
-    <w:bookmarkStart w:id="42" w:name="refs"/>
-    <w:bookmarkStart w:id="35" w:name="ref-blowes_geography_2019"/>
-    <w:p>
-      <w:pPr>
-        <w:pStyle w:val="Bibliography"/>
-      </w:pPr>
-      <w:r>
-        <w:t xml:space="preserve">Blowes, Shane A., Sarah R. Supp, Laura H. Antão, Amanda Bates, Helge Bruelheide, Jonathan M. Chase, Faye Moyes, et al. 2019. “The Geography of Biodiversity Change in Marine and Terrestrial Assemblages.”</w:t>
-      </w:r>
-      <w:r>
-        <w:t xml:space="preserve"> </w:t>
-      </w:r>
-      <w:r>
-        <w:rPr>
-          <w:i/>
-        </w:rPr>
-        <w:t xml:space="preserve">Science</w:t>
-      </w:r>
-      <w:r>
-        <w:t xml:space="preserve"> </w:t>
-      </w:r>
-      <w:r>
-        <w:t xml:space="preserve">366 (6463): 339–45.</w:t>
-      </w:r>
-      <w:r>
-        <w:t xml:space="preserve"> </w:t>
-      </w:r>
-      <w:hyperlink r:id="rId34">
-        <w:r>
-          <w:rPr>
-            <w:rStyle w:val="Hyperlink"/>
-          </w:rPr>
-          <w:t xml:space="preserve">https://doi.org/10.1126/science.aaw1620</w:t>
-        </w:r>
-      </w:hyperlink>
-      <w:r>
-        <w:t xml:space="preserve">.</w:t>
-      </w:r>
-    </w:p>
-    <w:bookmarkEnd w:id="35"/>
-    <w:bookmarkStart w:id="37" w:name="ref-dornelas_assemblage_2014"/>
-    <w:p>
-      <w:pPr>
-        <w:pStyle w:val="Bibliography"/>
-      </w:pPr>
-      <w:r>
-        <w:t xml:space="preserve">Dornelas, Maria, Nicholas J. Gotelli, Brian McGill, Hideyasu Shimadzu, Faye Moyes, Caya Sievers, and Anne E. Magurran. 2014. “Assemblage Time Series Reveal Biodiversity Change but Not Systematic Loss.”</w:t>
-      </w:r>
-      <w:r>
-        <w:t xml:space="preserve"> </w:t>
-      </w:r>
-      <w:r>
-        <w:rPr>
-          <w:i/>
-        </w:rPr>
-        <w:t xml:space="preserve">Science</w:t>
-      </w:r>
-      <w:r>
-        <w:t xml:space="preserve"> </w:t>
-      </w:r>
-      <w:r>
-        <w:t xml:space="preserve">344 (6181): 296–99.</w:t>
-      </w:r>
-      <w:r>
-        <w:t xml:space="preserve"> </w:t>
-      </w:r>
-      <w:hyperlink r:id="rId36">
-        <w:r>
-          <w:rPr>
-            <w:rStyle w:val="Hyperlink"/>
-          </w:rPr>
-          <w:t xml:space="preserve">https://doi.org/10.1126/science.1248484</w:t>
-        </w:r>
-      </w:hyperlink>
-      <w:r>
-        <w:t xml:space="preserve">.</w:t>
-      </w:r>
-    </w:p>
-    <w:bookmarkEnd w:id="37"/>
-    <w:bookmarkStart w:id="39" w:name="ref-klink_meta-analysis_2020"/>
-    <w:p>
-      <w:pPr>
-        <w:pStyle w:val="Bibliography"/>
-      </w:pPr>
-      <w:r>
-        <w:t xml:space="preserve">Klink, Roel van, Diana E. Bowler, Konstantin B. Gongalsky, Ann B. Swengel, Alessandro Gentile, and Jonathan M. Chase. 2020. “Meta-Analysis Reveals Declines in Terrestrial but Increases in Freshwater Insect Abundances.”</w:t>
-      </w:r>
-      <w:r>
-        <w:t xml:space="preserve"> </w:t>
-      </w:r>
-      <w:r>
-        <w:rPr>
-          <w:i/>
-        </w:rPr>
-        <w:t xml:space="preserve">Science</w:t>
-      </w:r>
-      <w:r>
-        <w:t xml:space="preserve"> </w:t>
-      </w:r>
-      <w:r>
-        <w:t xml:space="preserve">368 (6489): 417–20.</w:t>
-      </w:r>
-      <w:r>
-        <w:t xml:space="preserve"> </w:t>
-      </w:r>
-      <w:hyperlink r:id="rId38">
-        <w:r>
-          <w:rPr>
-            <w:rStyle w:val="Hyperlink"/>
-          </w:rPr>
-          <w:t xml:space="preserve">https://doi.org/10.1126/science.aax9931</w:t>
-        </w:r>
-      </w:hyperlink>
-      <w:r>
-        <w:t xml:space="preserve">.</w:t>
-      </w:r>
-    </w:p>
-    <w:bookmarkEnd w:id="39"/>
-    <w:bookmarkStart w:id="41" w:name="ref-williams_change_2020"/>
-    <w:p>
-      <w:pPr>
-        <w:pStyle w:val="Bibliography"/>
-      </w:pPr>
-      <w:r>
-        <w:t xml:space="preserve">Williams, Brooke A., Oscar Venter, James R. Allan, Scott C. Atkinson, Jose A. Rehbein, Michelle Ward, Moreno Di Marco, et al. 2020. “Change in Terrestrial Human Footprint Drives Continued Loss of Intact Ecosystems.”</w:t>
-      </w:r>
-      <w:r>
-        <w:t xml:space="preserve"> </w:t>
-      </w:r>
-      <w:r>
-        <w:rPr>
-          <w:i/>
-        </w:rPr>
-        <w:t xml:space="preserve">One Earth</w:t>
-      </w:r>
-      <w:r>
-        <w:t xml:space="preserve"> </w:t>
-      </w:r>
-      <w:r>
-        <w:t xml:space="preserve">3 (3): 371–82.</w:t>
-      </w:r>
-      <w:r>
-        <w:t xml:space="preserve"> </w:t>
-      </w:r>
-      <w:hyperlink r:id="rId40">
-        <w:r>
-          <w:rPr>
-            <w:rStyle w:val="Hyperlink"/>
-          </w:rPr>
-          <w:t xml:space="preserve">https://doi.org/10.1016/j.oneear.2020.08.009</w:t>
-        </w:r>
-      </w:hyperlink>
-      <w:r>
-        <w:t xml:space="preserve">.</w:t>
-      </w:r>
-    </w:p>
-    <w:bookmarkEnd w:id="41"/>
-    <w:bookmarkEnd w:id="42"/>
+    <w:bookmarkEnd w:id="33"/>
     <w:sectPr/>
   </w:body>
 </w:document>
@@ -1296,17 +1207,14 @@
 <file path=word/numbering.xml><?xml version="1.0" encoding="utf-8"?>
 <w:numbering xmlns:w="http://schemas.openxmlformats.org/wordprocessingml/2006/main">
   <w:abstractNum w:abstractNumId="990">
-    <w:nsid w:val="2c1ae401"/>
+    <w:nsid w:val="A990"/>
     <w:multiLevelType w:val="multilevel"/>
     <w:lvl w:ilvl="0">
       <w:numFmt w:val="bullet"/>
       <w:lvlText w:val=" "/>
       <w:lvlJc w:val="left"/>
       <w:pPr>
-        <w:tabs>
-          <w:tab w:val="num" w:pos="0"/>
-        </w:tabs>
-        <w:ind w:left="480" w:hanging="480"/>
+        <w:ind w:left="720" w:hanging="480"/>
       </w:pPr>
     </w:lvl>
     <w:lvl w:ilvl="1">
@@ -1314,10 +1222,7 @@
       <w:lvlText w:val=" "/>
       <w:lvlJc w:val="left"/>
       <w:pPr>
-        <w:tabs>
-          <w:tab w:val="num" w:pos="720"/>
-        </w:tabs>
-        <w:ind w:left="1200" w:hanging="480"/>
+        <w:ind w:left="1440" w:hanging="480"/>
       </w:pPr>
     </w:lvl>
     <w:lvl w:ilvl="2">
@@ -1325,10 +1230,7 @@
       <w:lvlText w:val=" "/>
       <w:lvlJc w:val="left"/>
       <w:pPr>
-        <w:tabs>
-          <w:tab w:val="num" w:pos="1440"/>
-        </w:tabs>
-        <w:ind w:left="1920" w:hanging="480"/>
+        <w:ind w:left="2160" w:hanging="480"/>
       </w:pPr>
     </w:lvl>
     <w:lvl w:ilvl="3">
@@ -1336,10 +1238,7 @@
       <w:lvlText w:val=" "/>
       <w:lvlJc w:val="left"/>
       <w:pPr>
-        <w:tabs>
-          <w:tab w:val="num" w:pos="2160"/>
-        </w:tabs>
-        <w:ind w:left="2640" w:hanging="480"/>
+        <w:ind w:left="2880" w:hanging="480"/>
       </w:pPr>
     </w:lvl>
     <w:lvl w:ilvl="4">
@@ -1347,10 +1246,7 @@
       <w:lvlText w:val=" "/>
       <w:lvlJc w:val="left"/>
       <w:pPr>
-        <w:tabs>
-          <w:tab w:val="num" w:pos="2880"/>
-        </w:tabs>
-        <w:ind w:left="3360" w:hanging="480"/>
+        <w:ind w:left="3600" w:hanging="480"/>
       </w:pPr>
     </w:lvl>
     <w:lvl w:ilvl="5">
@@ -1358,10 +1254,7 @@
       <w:lvlText w:val=" "/>
       <w:lvlJc w:val="left"/>
       <w:pPr>
-        <w:tabs>
-          <w:tab w:val="num" w:pos="3600"/>
-        </w:tabs>
-        <w:ind w:left="4080" w:hanging="480"/>
+        <w:ind w:left="4320" w:hanging="480"/>
       </w:pPr>
     </w:lvl>
     <w:lvl w:ilvl="6">
@@ -1369,10 +1262,7 @@
       <w:lvlText w:val=" "/>
       <w:lvlJc w:val="left"/>
       <w:pPr>
-        <w:tabs>
-          <w:tab w:val="num" w:pos="4320"/>
-        </w:tabs>
-        <w:ind w:left="4800" w:hanging="480"/>
+        <w:ind w:left="5040" w:hanging="480"/>
       </w:pPr>
     </w:lvl>
     <w:lvl w:ilvl="7">
@@ -1380,10 +1270,7 @@
       <w:lvlText w:val=" "/>
       <w:lvlJc w:val="left"/>
       <w:pPr>
-        <w:tabs>
-          <w:tab w:val="num" w:pos="5040"/>
-        </w:tabs>
-        <w:ind w:left="5520" w:hanging="480"/>
+        <w:ind w:left="5760" w:hanging="480"/>
       </w:pPr>
     </w:lvl>
     <w:lvl w:ilvl="8">
@@ -1391,15 +1278,12 @@
       <w:lvlText w:val=" "/>
       <w:lvlJc w:val="left"/>
       <w:pPr>
-        <w:tabs>
-          <w:tab w:val="num" w:pos="5760"/>
-        </w:tabs>
-        <w:ind w:left="6240" w:hanging="480"/>
+        <w:ind w:left="6480" w:hanging="480"/>
       </w:pPr>
     </w:lvl>
   </w:abstractNum>
   <w:abstractNum w:abstractNumId="99411">
-    <w:nsid w:val="ea454b4c"/>
+    <w:nsid w:val="A99411"/>
     <w:multiLevelType w:val="multilevel"/>
     <w:lvl w:ilvl="0">
       <w:start w:val="1"/>
@@ -1407,10 +1291,7 @@
       <w:lvlText w:val="%1."/>
       <w:lvlJc w:val="left"/>
       <w:pPr>
-        <w:tabs>
-          <w:tab w:val="num" w:pos="0"/>
-        </w:tabs>
-        <w:ind w:left="480" w:hanging="480"/>
+        <w:ind w:left="720" w:hanging="480"/>
       </w:pPr>
     </w:lvl>
     <w:lvl w:ilvl="1">
@@ -1419,10 +1300,7 @@
       <w:lvlText w:val="%2."/>
       <w:lvlJc w:val="left"/>
       <w:pPr>
-        <w:tabs>
-          <w:tab w:val="num" w:pos="720"/>
-        </w:tabs>
-        <w:ind w:left="1200" w:hanging="480"/>
+        <w:ind w:left="1440" w:hanging="480"/>
       </w:pPr>
     </w:lvl>
     <w:lvl w:ilvl="2">
@@ -1431,10 +1309,7 @@
       <w:lvlText w:val="%3."/>
       <w:lvlJc w:val="left"/>
       <w:pPr>
-        <w:tabs>
-          <w:tab w:val="num" w:pos="1440"/>
-        </w:tabs>
-        <w:ind w:left="1920" w:hanging="480"/>
+        <w:ind w:left="2160" w:hanging="480"/>
       </w:pPr>
     </w:lvl>
     <w:lvl w:ilvl="3">
@@ -1443,10 +1318,7 @@
       <w:lvlText w:val="%4."/>
       <w:lvlJc w:val="left"/>
       <w:pPr>
-        <w:tabs>
-          <w:tab w:val="num" w:pos="2160"/>
-        </w:tabs>
-        <w:ind w:left="2640" w:hanging="480"/>
+        <w:ind w:left="2880" w:hanging="480"/>
       </w:pPr>
     </w:lvl>
     <w:lvl w:ilvl="4">
@@ -1455,10 +1327,7 @@
       <w:lvlText w:val="%5."/>
       <w:lvlJc w:val="left"/>
       <w:pPr>
-        <w:tabs>
-          <w:tab w:val="num" w:pos="2880"/>
-        </w:tabs>
-        <w:ind w:left="3360" w:hanging="480"/>
+        <w:ind w:left="3600" w:hanging="480"/>
       </w:pPr>
     </w:lvl>
     <w:lvl w:ilvl="5">
@@ -1467,10 +1336,7 @@
       <w:lvlText w:val="%6."/>
       <w:lvlJc w:val="left"/>
       <w:pPr>
-        <w:tabs>
-          <w:tab w:val="num" w:pos="3600"/>
-        </w:tabs>
-        <w:ind w:left="4080" w:hanging="480"/>
+        <w:ind w:left="4320" w:hanging="480"/>
       </w:pPr>
     </w:lvl>
     <w:lvl w:ilvl="6">
@@ -1479,10 +1345,7 @@
       <w:lvlText w:val="%7."/>
       <w:lvlJc w:val="left"/>
       <w:pPr>
-        <w:tabs>
-          <w:tab w:val="num" w:pos="4320"/>
-        </w:tabs>
-        <w:ind w:left="4800" w:hanging="480"/>
+        <w:ind w:left="5040" w:hanging="480"/>
       </w:pPr>
     </w:lvl>
     <w:lvl w:ilvl="7">
@@ -1491,10 +1354,7 @@
       <w:lvlText w:val="%8."/>
       <w:lvlJc w:val="left"/>
       <w:pPr>
-        <w:tabs>
-          <w:tab w:val="num" w:pos="5040"/>
-        </w:tabs>
-        <w:ind w:left="5520" w:hanging="480"/>
+        <w:ind w:left="5760" w:hanging="480"/>
       </w:pPr>
     </w:lvl>
     <w:lvl w:ilvl="8">
@@ -1503,25 +1363,19 @@
       <w:lvlText w:val="%9."/>
       <w:lvlJc w:val="left"/>
       <w:pPr>
-        <w:tabs>
-          <w:tab w:val="num" w:pos="5760"/>
-        </w:tabs>
-        <w:ind w:left="6240" w:hanging="480"/>
+        <w:ind w:left="6480" w:hanging="480"/>
       </w:pPr>
     </w:lvl>
   </w:abstractNum>
   <w:abstractNum w:abstractNumId="991">
-    <w:nsid w:val="71315dca"/>
+    <w:nsid w:val="A991"/>
     <w:multiLevelType w:val="multilevel"/>
     <w:lvl w:ilvl="0">
       <w:numFmt w:val="bullet"/>
       <w:lvlText w:val="•"/>
       <w:lvlJc w:val="left"/>
       <w:pPr>
-        <w:tabs>
-          <w:tab w:val="num" w:pos="0"/>
-        </w:tabs>
-        <w:ind w:left="480" w:hanging="480"/>
+        <w:ind w:left="720" w:hanging="480"/>
       </w:pPr>
     </w:lvl>
     <w:lvl w:ilvl="1">
@@ -1529,10 +1383,7 @@
       <w:lvlText w:val="–"/>
       <w:lvlJc w:val="left"/>
       <w:pPr>
-        <w:tabs>
-          <w:tab w:val="num" w:pos="720"/>
-        </w:tabs>
-        <w:ind w:left="1200" w:hanging="480"/>
+        <w:ind w:left="1440" w:hanging="480"/>
       </w:pPr>
     </w:lvl>
     <w:lvl w:ilvl="2">
@@ -1540,10 +1391,7 @@
       <w:lvlText w:val="•"/>
       <w:lvlJc w:val="left"/>
       <w:pPr>
-        <w:tabs>
-          <w:tab w:val="num" w:pos="1440"/>
-        </w:tabs>
-        <w:ind w:left="1920" w:hanging="480"/>
+        <w:ind w:left="2160" w:hanging="480"/>
       </w:pPr>
     </w:lvl>
     <w:lvl w:ilvl="3">
@@ -1551,10 +1399,7 @@
       <w:lvlText w:val="–"/>
       <w:lvlJc w:val="left"/>
       <w:pPr>
-        <w:tabs>
-          <w:tab w:val="num" w:pos="2160"/>
-        </w:tabs>
-        <w:ind w:left="2640" w:hanging="480"/>
+        <w:ind w:left="2880" w:hanging="480"/>
       </w:pPr>
     </w:lvl>
     <w:lvl w:ilvl="4">
@@ -1562,10 +1407,7 @@
       <w:lvlText w:val="•"/>
       <w:lvlJc w:val="left"/>
       <w:pPr>
-        <w:tabs>
-          <w:tab w:val="num" w:pos="2880"/>
-        </w:tabs>
-        <w:ind w:left="3360" w:hanging="480"/>
+        <w:ind w:left="3600" w:hanging="480"/>
       </w:pPr>
     </w:lvl>
     <w:lvl w:ilvl="5">
@@ -1573,10 +1415,7 @@
       <w:lvlText w:val="–"/>
       <w:lvlJc w:val="left"/>
       <w:pPr>
-        <w:tabs>
-          <w:tab w:val="num" w:pos="3600"/>
-        </w:tabs>
-        <w:ind w:left="4080" w:hanging="480"/>
+        <w:ind w:left="4320" w:hanging="480"/>
       </w:pPr>
     </w:lvl>
     <w:lvl w:ilvl="6">
@@ -1584,10 +1423,7 @@
       <w:lvlText w:val="•"/>
       <w:lvlJc w:val="left"/>
       <w:pPr>
-        <w:tabs>
-          <w:tab w:val="num" w:pos="4320"/>
-        </w:tabs>
-        <w:ind w:left="4800" w:hanging="480"/>
+        <w:ind w:left="5040" w:hanging="480"/>
       </w:pPr>
     </w:lvl>
     <w:lvl w:ilvl="7">
@@ -1595,10 +1431,7 @@
       <w:lvlText w:val="–"/>
       <w:lvlJc w:val="left"/>
       <w:pPr>
-        <w:tabs>
-          <w:tab w:val="num" w:pos="5040"/>
-        </w:tabs>
-        <w:ind w:left="5520" w:hanging="480"/>
+        <w:ind w:left="5760" w:hanging="480"/>
       </w:pPr>
     </w:lvl>
     <w:lvl w:ilvl="8">
@@ -1606,15 +1439,12 @@
       <w:lvlText w:val="•"/>
       <w:lvlJc w:val="left"/>
       <w:pPr>
-        <w:tabs>
-          <w:tab w:val="num" w:pos="5760"/>
-        </w:tabs>
-        <w:ind w:left="6240" w:hanging="480"/>
+        <w:ind w:left="6480" w:hanging="480"/>
       </w:pPr>
     </w:lvl>
   </w:abstractNum>
   <w:abstractNum w:abstractNumId="99412">
-    <w:nsid w:val="47261bad"/>
+    <w:nsid w:val="A99412"/>
     <w:multiLevelType w:val="multilevel"/>
     <w:lvl w:ilvl="0">
       <w:start w:val="2"/>
@@ -1622,10 +1452,7 @@
       <w:lvlText w:val="%1."/>
       <w:lvlJc w:val="left"/>
       <w:pPr>
-        <w:tabs>
-          <w:tab w:val="num" w:pos="0"/>
-        </w:tabs>
-        <w:ind w:left="480" w:hanging="480"/>
+        <w:ind w:left="720" w:hanging="480"/>
       </w:pPr>
     </w:lvl>
     <w:lvl w:ilvl="1">
@@ -1634,10 +1461,7 @@
       <w:lvlText w:val="%2."/>
       <w:lvlJc w:val="left"/>
       <w:pPr>
-        <w:tabs>
-          <w:tab w:val="num" w:pos="720"/>
-        </w:tabs>
-        <w:ind w:left="1200" w:hanging="480"/>
+        <w:ind w:left="1440" w:hanging="480"/>
       </w:pPr>
     </w:lvl>
     <w:lvl w:ilvl="2">
@@ -1646,10 +1470,7 @@
       <w:lvlText w:val="%3."/>
       <w:lvlJc w:val="left"/>
       <w:pPr>
-        <w:tabs>
-          <w:tab w:val="num" w:pos="1440"/>
-        </w:tabs>
-        <w:ind w:left="1920" w:hanging="480"/>
+        <w:ind w:left="2160" w:hanging="480"/>
       </w:pPr>
     </w:lvl>
     <w:lvl w:ilvl="3">
@@ -1658,10 +1479,7 @@
       <w:lvlText w:val="%4."/>
       <w:lvlJc w:val="left"/>
       <w:pPr>
-        <w:tabs>
-          <w:tab w:val="num" w:pos="2160"/>
-        </w:tabs>
-        <w:ind w:left="2640" w:hanging="480"/>
+        <w:ind w:left="2880" w:hanging="480"/>
       </w:pPr>
     </w:lvl>
     <w:lvl w:ilvl="4">
@@ -1670,10 +1488,7 @@
       <w:lvlText w:val="%5."/>
       <w:lvlJc w:val="left"/>
       <w:pPr>
-        <w:tabs>
-          <w:tab w:val="num" w:pos="2880"/>
-        </w:tabs>
-        <w:ind w:left="3360" w:hanging="480"/>
+        <w:ind w:left="3600" w:hanging="480"/>
       </w:pPr>
     </w:lvl>
     <w:lvl w:ilvl="5">
@@ -1682,10 +1497,7 @@
       <w:lvlText w:val="%6."/>
       <w:lvlJc w:val="left"/>
       <w:pPr>
-        <w:tabs>
-          <w:tab w:val="num" w:pos="3600"/>
-        </w:tabs>
-        <w:ind w:left="4080" w:hanging="480"/>
+        <w:ind w:left="4320" w:hanging="480"/>
       </w:pPr>
     </w:lvl>
     <w:lvl w:ilvl="6">
@@ -1694,10 +1506,7 @@
       <w:lvlText w:val="%7."/>
       <w:lvlJc w:val="left"/>
       <w:pPr>
-        <w:tabs>
-          <w:tab w:val="num" w:pos="4320"/>
-        </w:tabs>
-        <w:ind w:left="4800" w:hanging="480"/>
+        <w:ind w:left="5040" w:hanging="480"/>
       </w:pPr>
     </w:lvl>
     <w:lvl w:ilvl="7">
@@ -1706,10 +1515,7 @@
       <w:lvlText w:val="%8."/>
       <w:lvlJc w:val="left"/>
       <w:pPr>
-        <w:tabs>
-          <w:tab w:val="num" w:pos="5040"/>
-        </w:tabs>
-        <w:ind w:left="5520" w:hanging="480"/>
+        <w:ind w:left="5760" w:hanging="480"/>
       </w:pPr>
     </w:lvl>
     <w:lvl w:ilvl="8">
@@ -1718,15 +1524,12 @@
       <w:lvlText w:val="%9."/>
       <w:lvlJc w:val="left"/>
       <w:pPr>
-        <w:tabs>
-          <w:tab w:val="num" w:pos="5760"/>
-        </w:tabs>
-        <w:ind w:left="6240" w:hanging="480"/>
+        <w:ind w:left="6480" w:hanging="480"/>
       </w:pPr>
     </w:lvl>
   </w:abstractNum>
   <w:abstractNum w:abstractNumId="99414">
-    <w:nsid w:val="b3cbbdee"/>
+    <w:nsid w:val="A99414"/>
     <w:multiLevelType w:val="multilevel"/>
     <w:lvl w:ilvl="0">
       <w:start w:val="4"/>
@@ -1734,10 +1537,7 @@
       <w:lvlText w:val="%1."/>
       <w:lvlJc w:val="left"/>
       <w:pPr>
-        <w:tabs>
-          <w:tab w:val="num" w:pos="0"/>
-        </w:tabs>
-        <w:ind w:left="480" w:hanging="480"/>
+        <w:ind w:left="720" w:hanging="480"/>
       </w:pPr>
     </w:lvl>
     <w:lvl w:ilvl="1">
@@ -1746,10 +1546,7 @@
       <w:lvlText w:val="%2."/>
       <w:lvlJc w:val="left"/>
       <w:pPr>
-        <w:tabs>
-          <w:tab w:val="num" w:pos="720"/>
-        </w:tabs>
-        <w:ind w:left="1200" w:hanging="480"/>
+        <w:ind w:left="1440" w:hanging="480"/>
       </w:pPr>
     </w:lvl>
     <w:lvl w:ilvl="2">
@@ -1758,10 +1555,7 @@
       <w:lvlText w:val="%3."/>
       <w:lvlJc w:val="left"/>
       <w:pPr>
-        <w:tabs>
-          <w:tab w:val="num" w:pos="1440"/>
-        </w:tabs>
-        <w:ind w:left="1920" w:hanging="480"/>
+        <w:ind w:left="2160" w:hanging="480"/>
       </w:pPr>
     </w:lvl>
     <w:lvl w:ilvl="3">
@@ -1770,10 +1564,7 @@
       <w:lvlText w:val="%4."/>
       <w:lvlJc w:val="left"/>
       <w:pPr>
-        <w:tabs>
-          <w:tab w:val="num" w:pos="2160"/>
-        </w:tabs>
-        <w:ind w:left="2640" w:hanging="480"/>
+        <w:ind w:left="2880" w:hanging="480"/>
       </w:pPr>
     </w:lvl>
     <w:lvl w:ilvl="4">
@@ -1782,10 +1573,7 @@
       <w:lvlText w:val="%5."/>
       <w:lvlJc w:val="left"/>
       <w:pPr>
-        <w:tabs>
-          <w:tab w:val="num" w:pos="2880"/>
-        </w:tabs>
-        <w:ind w:left="3360" w:hanging="480"/>
+        <w:ind w:left="3600" w:hanging="480"/>
       </w:pPr>
     </w:lvl>
     <w:lvl w:ilvl="5">
@@ -1794,10 +1582,7 @@
       <w:lvlText w:val="%6."/>
       <w:lvlJc w:val="left"/>
       <w:pPr>
-        <w:tabs>
-          <w:tab w:val="num" w:pos="3600"/>
-        </w:tabs>
-        <w:ind w:left="4080" w:hanging="480"/>
+        <w:ind w:left="4320" w:hanging="480"/>
       </w:pPr>
     </w:lvl>
     <w:lvl w:ilvl="6">
@@ -1806,10 +1591,7 @@
       <w:lvlText w:val="%7."/>
       <w:lvlJc w:val="left"/>
       <w:pPr>
-        <w:tabs>
-          <w:tab w:val="num" w:pos="4320"/>
-        </w:tabs>
-        <w:ind w:left="4800" w:hanging="480"/>
+        <w:ind w:left="5040" w:hanging="480"/>
       </w:pPr>
     </w:lvl>
     <w:lvl w:ilvl="7">
@@ -1818,10 +1600,7 @@
       <w:lvlText w:val="%8."/>
       <w:lvlJc w:val="left"/>
       <w:pPr>
-        <w:tabs>
-          <w:tab w:val="num" w:pos="5040"/>
-        </w:tabs>
-        <w:ind w:left="5520" w:hanging="480"/>
+        <w:ind w:left="5760" w:hanging="480"/>
       </w:pPr>
     </w:lvl>
     <w:lvl w:ilvl="8">
@@ -1830,15 +1609,12 @@
       <w:lvlText w:val="%9."/>
       <w:lvlJc w:val="left"/>
       <w:pPr>
-        <w:tabs>
-          <w:tab w:val="num" w:pos="5760"/>
-        </w:tabs>
-        <w:ind w:left="6240" w:hanging="480"/>
+        <w:ind w:left="6480" w:hanging="480"/>
       </w:pPr>
     </w:lvl>
   </w:abstractNum>
   <w:abstractNum w:abstractNumId="99415">
-    <w:nsid w:val="4fbe019a"/>
+    <w:nsid w:val="A99415"/>
     <w:multiLevelType w:val="multilevel"/>
     <w:lvl w:ilvl="0">
       <w:start w:val="5"/>
@@ -1846,10 +1622,7 @@
       <w:lvlText w:val="%1."/>
       <w:lvlJc w:val="left"/>
       <w:pPr>
-        <w:tabs>
-          <w:tab w:val="num" w:pos="0"/>
-        </w:tabs>
-        <w:ind w:left="480" w:hanging="480"/>
+        <w:ind w:left="720" w:hanging="480"/>
       </w:pPr>
     </w:lvl>
     <w:lvl w:ilvl="1">
@@ -1858,10 +1631,7 @@
       <w:lvlText w:val="%2."/>
       <w:lvlJc w:val="left"/>
       <w:pPr>
-        <w:tabs>
-          <w:tab w:val="num" w:pos="720"/>
-        </w:tabs>
-        <w:ind w:left="1200" w:hanging="480"/>
+        <w:ind w:left="1440" w:hanging="480"/>
       </w:pPr>
     </w:lvl>
     <w:lvl w:ilvl="2">
@@ -1870,10 +1640,7 @@
       <w:lvlText w:val="%3."/>
       <w:lvlJc w:val="left"/>
       <w:pPr>
-        <w:tabs>
-          <w:tab w:val="num" w:pos="1440"/>
-        </w:tabs>
-        <w:ind w:left="1920" w:hanging="480"/>
+        <w:ind w:left="2160" w:hanging="480"/>
       </w:pPr>
     </w:lvl>
     <w:lvl w:ilvl="3">
@@ -1882,10 +1649,7 @@
       <w:lvlText w:val="%4."/>
       <w:lvlJc w:val="left"/>
       <w:pPr>
-        <w:tabs>
-          <w:tab w:val="num" w:pos="2160"/>
-        </w:tabs>
-        <w:ind w:left="2640" w:hanging="480"/>
+        <w:ind w:left="2880" w:hanging="480"/>
       </w:pPr>
     </w:lvl>
     <w:lvl w:ilvl="4">
@@ -1894,10 +1658,7 @@
       <w:lvlText w:val="%5."/>
       <w:lvlJc w:val="left"/>
       <w:pPr>
-        <w:tabs>
-          <w:tab w:val="num" w:pos="2880"/>
-        </w:tabs>
-        <w:ind w:left="3360" w:hanging="480"/>
+        <w:ind w:left="3600" w:hanging="480"/>
       </w:pPr>
     </w:lvl>
     <w:lvl w:ilvl="5">
@@ -1906,10 +1667,7 @@
       <w:lvlText w:val="%6."/>
       <w:lvlJc w:val="left"/>
       <w:pPr>
-        <w:tabs>
-          <w:tab w:val="num" w:pos="3600"/>
-        </w:tabs>
-        <w:ind w:left="4080" w:hanging="480"/>
+        <w:ind w:left="4320" w:hanging="480"/>
       </w:pPr>
     </w:lvl>
     <w:lvl w:ilvl="6">
@@ -1918,10 +1676,7 @@
       <w:lvlText w:val="%7."/>
       <w:lvlJc w:val="left"/>
       <w:pPr>
-        <w:tabs>
-          <w:tab w:val="num" w:pos="4320"/>
-        </w:tabs>
-        <w:ind w:left="4800" w:hanging="480"/>
+        <w:ind w:left="5040" w:hanging="480"/>
       </w:pPr>
     </w:lvl>
     <w:lvl w:ilvl="7">
@@ -1930,10 +1685,7 @@
       <w:lvlText w:val="%8."/>
       <w:lvlJc w:val="left"/>
       <w:pPr>
-        <w:tabs>
-          <w:tab w:val="num" w:pos="5040"/>
-        </w:tabs>
-        <w:ind w:left="5520" w:hanging="480"/>
+        <w:ind w:left="5760" w:hanging="480"/>
       </w:pPr>
     </w:lvl>
     <w:lvl w:ilvl="8">
@@ -1942,10 +1694,7 @@
       <w:lvlText w:val="%9."/>
       <w:lvlJc w:val="left"/>
       <w:pPr>
-        <w:tabs>
-          <w:tab w:val="num" w:pos="5760"/>
-        </w:tabs>
-        <w:ind w:left="6240" w:hanging="480"/>
+        <w:ind w:left="6480" w:hanging="480"/>
       </w:pPr>
     </w:lvl>
   </w:abstractNum>
@@ -2167,10 +1916,10 @@
   <w:docDefaults>
     <w:rPrDefault>
       <w:rPr>
-        <w:rFonts w:asciiTheme="minorHAnsi" w:eastAsiaTheme="minorHAnsi" w:hAnsiTheme="minorHAnsi" w:cstheme="minorBidi"/>
+        <w:rFonts w:asciiTheme="minorHAnsi" w:cstheme="minorBidi" w:eastAsiaTheme="minorHAnsi" w:hAnsiTheme="minorHAnsi"/>
         <w:sz w:val="24"/>
         <w:szCs w:val="24"/>
-        <w:lang w:val="en-US" w:eastAsia="en-US" w:bidi="ar-SA"/>
+        <w:lang w:bidi="ar-SA" w:eastAsia="en-US" w:val="en-US"/>
       </w:rPr>
     </w:rPrDefault>
     <w:pPrDefault>
@@ -2179,35 +1928,35 @@
       </w:pPr>
     </w:pPrDefault>
   </w:docDefaults>
-  <w:latentStyles w:defLockedState="0" w:defUIPriority="0" w:defSemiHidden="0" w:defUnhideWhenUsed="0" w:defQFormat="0" w:count="276"/>
-  <w:style w:type="paragraph" w:default="1" w:styleId="Normal">
+  <w:latentStyles w:count="276" w:defLockedState="0" w:defQFormat="0" w:defSemiHidden="0" w:defUIPriority="0" w:defUnhideWhenUsed="0"/>
+  <w:style w:default="1" w:styleId="Normal" w:type="paragraph">
     <w:name w:val="Normal"/>
     <w:qFormat/>
   </w:style>
-  <w:style w:type="paragraph" w:styleId="BodyText">
+  <w:style w:styleId="BodyText" w:type="paragraph">
     <w:name w:val="Body Text"/>
     <w:basedOn w:val="Normal"/>
     <w:link w:val="BodyTextChar"/>
     <w:pPr>
-      <w:spacing w:before="180" w:after="180"/>
+      <w:spacing w:after="180" w:before="180"/>
     </w:pPr>
     <w:qFormat/>
   </w:style>
-  <w:style w:type="paragraph" w:customStyle="1" w:styleId="FirstParagraph">
+  <w:style w:customStyle="1" w:styleId="FirstParagraph" w:type="paragraph">
     <w:name w:val="First Paragraph"/>
     <w:basedOn w:val="BodyText"/>
     <w:next w:val="BodyText"/>
     <w:qFormat/>
   </w:style>
-  <w:style w:type="paragraph" w:customStyle="1" w:styleId="Compact">
+  <w:style w:customStyle="1" w:styleId="Compact" w:type="paragraph">
     <w:name w:val="Compact"/>
     <w:basedOn w:val="BodyText"/>
     <w:qFormat/>
     <w:pPr>
-      <w:spacing w:before="36" w:after="36"/>
+      <w:spacing w:after="36" w:before="36"/>
     </w:pPr>
   </w:style>
-  <w:style w:type="paragraph" w:styleId="Title">
+  <w:style w:styleId="Title" w:type="paragraph">
     <w:name w:val="Title"/>
     <w:basedOn w:val="Normal"/>
     <w:next w:val="BodyText"/>
@@ -2215,19 +1964,19 @@
     <w:pPr>
       <w:keepNext/>
       <w:keepLines/>
-      <w:spacing w:before="480" w:after="240"/>
+      <w:spacing w:after="240" w:before="480"/>
       <w:jc w:val="center"/>
     </w:pPr>
     <w:rPr>
-      <w:rFonts w:asciiTheme="majorHAnsi" w:eastAsiaTheme="majorEastAsia" w:hAnsiTheme="majorHAnsi" w:cstheme="majorBidi"/>
+      <w:rFonts w:asciiTheme="majorHAnsi" w:cstheme="majorBidi" w:eastAsiaTheme="majorEastAsia" w:hAnsiTheme="majorHAnsi"/>
       <w:b/>
       <w:bCs/>
-      <w:color w:val="345A8A" w:themeColor="accent1" w:themeShade="B5"/>
+      <w:color w:themeColor="accent1" w:themeShade="B5" w:val="345A8A"/>
       <w:sz w:val="36"/>
       <w:szCs w:val="36"/>
     </w:rPr>
   </w:style>
-  <w:style w:type="paragraph" w:styleId="Subtitle">
+  <w:style w:styleId="Subtitle" w:type="paragraph">
     <w:name w:val="Subtitle"/>
     <w:basedOn w:val="Title"/>
     <w:next w:val="BodyText"/>
@@ -2235,7 +1984,7 @@
     <w:pPr>
       <w:keepNext/>
       <w:keepLines/>
-      <w:spacing w:before="240" w:after="240"/>
+      <w:spacing w:after="240" w:before="240"/>
       <w:jc w:val="center"/>
     </w:pPr>
     <w:rPr>
@@ -2243,7 +1992,7 @@
       <w:szCs w:val="30"/>
     </w:rPr>
   </w:style>
-  <w:style w:type="paragraph" w:customStyle="1" w:styleId="Author">
+  <w:style w:customStyle="1" w:styleId="Author" w:type="paragraph">
     <w:name w:val="Author"/>
     <w:next w:val="BodyText"/>
     <w:qFormat/>
@@ -2253,7 +2002,7 @@
       <w:jc w:val="center"/>
     </w:pPr>
   </w:style>
-  <w:style w:type="paragraph" w:styleId="Date">
+  <w:style w:styleId="Date" w:type="paragraph">
     <w:name w:val="Date"/>
     <w:next w:val="BodyText"/>
     <w:qFormat/>
@@ -2263,7 +2012,7 @@
       <w:jc w:val="center"/>
     </w:pPr>
   </w:style>
-  <w:style w:type="paragraph" w:customStyle="1" w:styleId="Abstract">
+  <w:style w:customStyle="1" w:styleId="Abstract" w:type="paragraph">
     <w:name w:val="Abstract"/>
     <w:basedOn w:val="Normal"/>
     <w:next w:val="BodyText"/>
@@ -2271,14 +2020,14 @@
     <w:pPr>
       <w:keepNext/>
       <w:keepLines/>
-      <w:spacing w:before="300" w:after="300"/>
+      <w:spacing w:after="300" w:before="300"/>
     </w:pPr>
     <w:rPr>
       <w:sz w:val="20"/>
       <w:szCs w:val="20"/>
     </w:rPr>
   </w:style>
-  <w:style w:type="paragraph" w:styleId="Bibliography">
+  <w:style w:styleId="Bibliography" w:type="paragraph">
     <w:name w:val="Bibliography"/>
     <w:basedOn w:val="Normal"/>
     <w:next w:val="Bibliography"/>
@@ -2286,7 +2035,7 @@
     <w:pPr/>
     <w:rPr/>
   </w:style>
-  <w:style w:type="paragraph" w:styleId="Heading1">
+  <w:style w:styleId="Heading1" w:type="paragraph">
     <w:name w:val="Heading 1"/>
     <w:basedOn w:val="Normal"/>
     <w:next w:val="BodyText"/>
@@ -2295,19 +2044,19 @@
     <w:pPr>
       <w:keepNext/>
       <w:keepLines/>
-      <w:spacing w:before="480" w:after="0"/>
+      <w:spacing w:after="0" w:before="480"/>
       <w:outlineLvl w:val="0"/>
     </w:pPr>
     <w:rPr>
-      <w:rFonts w:asciiTheme="majorHAnsi" w:eastAsiaTheme="majorEastAsia" w:hAnsiTheme="majorHAnsi" w:cstheme="majorBidi"/>
+      <w:rFonts w:asciiTheme="majorHAnsi" w:cstheme="majorBidi" w:eastAsiaTheme="majorEastAsia" w:hAnsiTheme="majorHAnsi"/>
       <w:b/>
       <w:bCs/>
-      <w:color w:val="4F81BD" w:themeColor="accent1"/>
+      <w:color w:themeColor="accent1" w:val="4F81BD"/>
       <w:sz w:val="32"/>
       <w:szCs w:val="32"/>
     </w:rPr>
   </w:style>
-  <w:style w:type="paragraph" w:styleId="Heading2">
+  <w:style w:styleId="Heading2" w:type="paragraph">
     <w:name w:val="Heading 2"/>
     <w:basedOn w:val="Normal"/>
     <w:next w:val="BodyText"/>
@@ -2317,19 +2066,19 @@
     <w:pPr>
       <w:keepNext/>
       <w:keepLines/>
-      <w:spacing w:before="200" w:after="0"/>
+      <w:spacing w:after="0" w:before="200"/>
       <w:outlineLvl w:val="1"/>
     </w:pPr>
     <w:rPr>
-      <w:rFonts w:asciiTheme="majorHAnsi" w:eastAsiaTheme="majorEastAsia" w:hAnsiTheme="majorHAnsi" w:cstheme="majorBidi"/>
+      <w:rFonts w:asciiTheme="majorHAnsi" w:cstheme="majorBidi" w:eastAsiaTheme="majorEastAsia" w:hAnsiTheme="majorHAnsi"/>
       <w:b/>
       <w:bCs/>
-      <w:color w:val="4F81BD" w:themeColor="accent1"/>
+      <w:color w:themeColor="accent1" w:val="4F81BD"/>
       <w:sz w:val="28"/>
       <w:szCs w:val="28"/>
     </w:rPr>
   </w:style>
-  <w:style w:type="paragraph" w:styleId="Heading3">
+  <w:style w:styleId="Heading3" w:type="paragraph">
     <w:name w:val="Heading 3"/>
     <w:basedOn w:val="Normal"/>
     <w:next w:val="BodyText"/>
@@ -2339,19 +2088,19 @@
     <w:pPr>
       <w:keepNext/>
       <w:keepLines/>
-      <w:spacing w:before="200" w:after="0"/>
+      <w:spacing w:after="0" w:before="200"/>
       <w:outlineLvl w:val="2"/>
     </w:pPr>
     <w:rPr>
-      <w:rFonts w:asciiTheme="majorHAnsi" w:eastAsiaTheme="majorEastAsia" w:hAnsiTheme="majorHAnsi" w:cstheme="majorBidi"/>
+      <w:rFonts w:asciiTheme="majorHAnsi" w:cstheme="majorBidi" w:eastAsiaTheme="majorEastAsia" w:hAnsiTheme="majorHAnsi"/>
       <w:b/>
       <w:bCs/>
-      <w:color w:val="4F81BD" w:themeColor="accent1"/>
+      <w:color w:themeColor="accent1" w:val="4F81BD"/>
       <w:sz w:val="24"/>
       <w:szCs w:val="24"/>
     </w:rPr>
   </w:style>
-  <w:style w:type="paragraph" w:styleId="Heading4">
+  <w:style w:styleId="Heading4" w:type="paragraph">
     <w:name w:val="Heading 4"/>
     <w:basedOn w:val="Normal"/>
     <w:next w:val="BodyText"/>
@@ -2361,19 +2110,19 @@
     <w:pPr>
       <w:keepNext/>
       <w:keepLines/>
-      <w:spacing w:before="200" w:after="0"/>
+      <w:spacing w:after="0" w:before="200"/>
       <w:outlineLvl w:val="3"/>
     </w:pPr>
     <w:rPr>
-      <w:rFonts w:asciiTheme="majorHAnsi" w:eastAsiaTheme="majorEastAsia" w:hAnsiTheme="majorHAnsi" w:cstheme="majorBidi"/>
+      <w:rFonts w:asciiTheme="majorHAnsi" w:cstheme="majorBidi" w:eastAsiaTheme="majorEastAsia" w:hAnsiTheme="majorHAnsi"/>
       <w:i/>
       <w:bCs/>
-      <w:color w:val="4F81BD" w:themeColor="accent1"/>
+      <w:color w:themeColor="accent1" w:val="4F81BD"/>
       <w:sz w:val="24"/>
       <w:szCs w:val="24"/>
     </w:rPr>
   </w:style>
-  <w:style w:type="paragraph" w:styleId="Heading5">
+  <w:style w:styleId="Heading5" w:type="paragraph">
     <w:name w:val="Heading 5"/>
     <w:basedOn w:val="Normal"/>
     <w:next w:val="BodyText"/>
@@ -2383,18 +2132,18 @@
     <w:pPr>
       <w:keepNext/>
       <w:keepLines/>
-      <w:spacing w:before="200" w:after="0"/>
+      <w:spacing w:after="0" w:before="200"/>
       <w:outlineLvl w:val="4"/>
     </w:pPr>
     <w:rPr>
-      <w:rFonts w:asciiTheme="majorHAnsi" w:eastAsiaTheme="majorEastAsia" w:hAnsiTheme="majorHAnsi" w:cstheme="majorBidi"/>
+      <w:rFonts w:asciiTheme="majorHAnsi" w:cstheme="majorBidi" w:eastAsiaTheme="majorEastAsia" w:hAnsiTheme="majorHAnsi"/>
       <w:iCs/>
-      <w:color w:val="4F81BD" w:themeColor="accent1"/>
+      <w:color w:themeColor="accent1" w:val="4F81BD"/>
       <w:sz w:val="24"/>
       <w:szCs w:val="24"/>
     </w:rPr>
   </w:style>
-  <w:style w:type="paragraph" w:styleId="Heading6">
+  <w:style w:styleId="Heading6" w:type="paragraph">
     <w:name w:val="Heading 6"/>
     <w:basedOn w:val="Normal"/>
     <w:next w:val="BodyText"/>
@@ -2404,17 +2153,17 @@
     <w:pPr>
       <w:keepNext/>
       <w:keepLines/>
-      <w:spacing w:before="200" w:after="0"/>
+      <w:spacing w:after="0" w:before="200"/>
       <w:outlineLvl w:val="5"/>
     </w:pPr>
     <w:rPr>
-      <w:rFonts w:asciiTheme="majorHAnsi" w:eastAsiaTheme="majorEastAsia" w:hAnsiTheme="majorHAnsi" w:cstheme="majorBidi"/>
-      <w:color w:val="4F81BD" w:themeColor="accent1"/>
+      <w:rFonts w:asciiTheme="majorHAnsi" w:cstheme="majorBidi" w:eastAsiaTheme="majorEastAsia" w:hAnsiTheme="majorHAnsi"/>
+      <w:color w:themeColor="accent1" w:val="4F81BD"/>
       <w:sz w:val="24"/>
       <w:szCs w:val="24"/>
     </w:rPr>
   </w:style>
-  <w:style w:type="paragraph" w:styleId="Heading7">
+  <w:style w:styleId="Heading7" w:type="paragraph">
     <w:name w:val="Heading 7"/>
     <w:basedOn w:val="Normal"/>
     <w:next w:val="BodyText"/>
@@ -2424,17 +2173,17 @@
     <w:pPr>
       <w:keepNext/>
       <w:keepLines/>
-      <w:spacing w:before="200" w:after="0"/>
+      <w:spacing w:after="0" w:before="200"/>
       <w:outlineLvl w:val="6"/>
     </w:pPr>
     <w:rPr>
-      <w:rFonts w:asciiTheme="majorHAnsi" w:eastAsiaTheme="majorEastAsia" w:hAnsiTheme="majorHAnsi" w:cstheme="majorBidi"/>
-      <w:color w:val="4F81BD" w:themeColor="accent1"/>
+      <w:rFonts w:asciiTheme="majorHAnsi" w:cstheme="majorBidi" w:eastAsiaTheme="majorEastAsia" w:hAnsiTheme="majorHAnsi"/>
+      <w:color w:themeColor="accent1" w:val="4F81BD"/>
       <w:sz w:val="24"/>
       <w:szCs w:val="24"/>
     </w:rPr>
   </w:style>
-  <w:style w:type="paragraph" w:styleId="Heading8">
+  <w:style w:styleId="Heading8" w:type="paragraph">
     <w:name w:val="Heading 8"/>
     <w:basedOn w:val="Normal"/>
     <w:next w:val="BodyText"/>
@@ -2444,17 +2193,17 @@
     <w:pPr>
       <w:keepNext/>
       <w:keepLines/>
-      <w:spacing w:before="200" w:after="0"/>
+      <w:spacing w:after="0" w:before="200"/>
       <w:outlineLvl w:val="7"/>
     </w:pPr>
     <w:rPr>
-      <w:rFonts w:asciiTheme="majorHAnsi" w:eastAsiaTheme="majorEastAsia" w:hAnsiTheme="majorHAnsi" w:cstheme="majorBidi"/>
-      <w:color w:val="4F81BD" w:themeColor="accent1"/>
+      <w:rFonts w:asciiTheme="majorHAnsi" w:cstheme="majorBidi" w:eastAsiaTheme="majorEastAsia" w:hAnsiTheme="majorHAnsi"/>
+      <w:color w:themeColor="accent1" w:val="4F81BD"/>
       <w:sz w:val="24"/>
       <w:szCs w:val="24"/>
     </w:rPr>
   </w:style>
-  <w:style w:type="paragraph" w:styleId="Heading9">
+  <w:style w:styleId="Heading9" w:type="paragraph">
     <w:name w:val="Heading 9"/>
     <w:basedOn w:val="Normal"/>
     <w:next w:val="BodyText"/>
@@ -2464,17 +2213,17 @@
     <w:pPr>
       <w:keepNext/>
       <w:keepLines/>
-      <w:spacing w:before="200" w:after="0"/>
+      <w:spacing w:after="0" w:before="200"/>
       <w:outlineLvl w:val="8"/>
     </w:pPr>
     <w:rPr>
-      <w:rFonts w:asciiTheme="majorHAnsi" w:eastAsiaTheme="majorEastAsia" w:hAnsiTheme="majorHAnsi" w:cstheme="majorBidi"/>
-      <w:color w:val="4F81BD" w:themeColor="accent1"/>
+      <w:rFonts w:asciiTheme="majorHAnsi" w:cstheme="majorBidi" w:eastAsiaTheme="majorEastAsia" w:hAnsiTheme="majorHAnsi"/>
+      <w:color w:themeColor="accent1" w:val="4F81BD"/>
       <w:sz w:val="24"/>
       <w:szCs w:val="24"/>
     </w:rPr>
   </w:style>
-  <w:style w:type="paragraph" w:styleId="BlockText">
+  <w:style w:styleId="BlockText" w:type="paragraph">
     <w:name w:val="Block Text"/>
     <w:basedOn w:val="BodyText"/>
     <w:next w:val="BodyText"/>
@@ -2482,11 +2231,11 @@
     <w:unhideWhenUsed/>
     <w:qFormat/>
     <w:pPr>
-      <w:spacing w:before="100" w:after="100"/>
+      <w:spacing w:after="100" w:before="100"/>
       <w:ind w:firstLine="0" w:left="480" w:right="480"/>
     </w:pPr>
   </w:style>
-  <w:style w:type="paragraph" w:styleId="FootnoteText">
+  <w:style w:styleId="FootnoteText" w:type="paragraph">
     <w:name w:val="Footnote Text"/>
     <w:basedOn w:val="Normal"/>
     <w:next w:val="FootnoteText"/>
@@ -2494,28 +2243,43 @@
     <w:unhideWhenUsed/>
     <w:qFormat/>
   </w:style>
-  <w:style w:type="character" w:default="1" w:styleId="DefaultParagraphFont">
+  <w:style w:default="1" w:styleId="DefaultParagraphFont" w:type="character">
     <w:name w:val="Default Paragraph Font"/>
     <w:semiHidden/>
     <w:unhideWhenUsed/>
   </w:style>
-  <w:style w:type="table" w:default="1" w:styleId="Table">
+  <w:style w:default="1" w:styleId="Table" w:type="table">
     <w:name w:val="Table"/>
     <w:basedOn w:val="TableNormal"/>
     <w:semiHidden/>
     <w:unhideWhenUsed/>
     <w:qFormat/>
     <w:tblPr>
-      <w:tblInd w:w="0" w:type="dxa"/>
+      <w:tblInd w:type="dxa" w:w="0"/>
       <w:tblCellMar>
-        <w:top w:w="0" w:type="dxa"/>
-        <w:left w:w="108" w:type="dxa"/>
-        <w:bottom w:w="0" w:type="dxa"/>
-        <w:right w:w="108" w:type="dxa"/>
+        <w:top w:type="dxa" w:w="0"/>
+        <w:left w:type="dxa" w:w="108"/>
+        <w:bottom w:type="dxa" w:w="0"/>
+        <w:right w:type="dxa" w:w="108"/>
       </w:tblCellMar>
     </w:tblPr>
-  </w:style>
-  <w:style w:type="paragraph" w:customStyle="1" w:styleId="DefinitionTerm">
+    <w:tblStylePr w:type="firstRow">
+      <w:tblPr>
+        <w:jc w:val="left"/>
+        <w:tblInd w:type="dxa" w:w="0"/>
+      </w:tblPr>
+      <w:trPr>
+        <w:jc w:val="left"/>
+      </w:trPr>
+      <w:tcPr>
+        <w:vAlign w:val="bottom"/>
+        <w:tcBorders>
+          <w:bottom w:val="single"/>
+        </w:tcBorders>
+      </w:tcPr>
+    </w:tblStylePr>
+  </w:style>
+  <w:style w:customStyle="1" w:styleId="DefinitionTerm" w:type="paragraph">
     <w:name w:val="Definition Term"/>
     <w:basedOn w:val="Normal"/>
     <w:next w:val="Definition"/>
@@ -2528,49 +2292,49 @@
       <w:b/>
     </w:rPr>
   </w:style>
-  <w:style w:type="paragraph" w:customStyle="1" w:styleId="Definition">
+  <w:style w:customStyle="1" w:styleId="Definition" w:type="paragraph">
     <w:name w:val="Definition"/>
     <w:basedOn w:val="Normal"/>
   </w:style>
-  <w:style w:type="paragraph" w:styleId="Caption">
+  <w:style w:styleId="Caption" w:type="paragraph">
     <w:name w:val="Caption"/>
     <w:basedOn w:val="Normal"/>
     <w:link w:val="BodyTextChar"/>
     <w:pPr>
-      <w:spacing w:before="0" w:after="120"/>
+      <w:spacing w:after="120" w:before="0"/>
     </w:pPr>
     <w:rPr>
       <w:i/>
     </w:rPr>
   </w:style>
-  <w:style w:type="paragraph" w:customStyle="1" w:styleId="TableCaption">
+  <w:style w:customStyle="1" w:styleId="TableCaption" w:type="paragraph">
     <w:name w:val="Table Caption"/>
     <w:basedOn w:val="Caption"/>
     <w:pPr>
       <w:keepNext/>
     </w:pPr>
   </w:style>
-  <w:style w:type="paragraph" w:customStyle="1" w:styleId="ImageCaption">
+  <w:style w:customStyle="1" w:styleId="ImageCaption" w:type="paragraph">
     <w:name w:val="Image Caption"/>
     <w:basedOn w:val="Caption"/>
   </w:style>
-  <w:style w:type="paragraph" w:customStyle="1" w:styleId="Figure">
+  <w:style w:customStyle="1" w:styleId="Figure" w:type="paragraph">
     <w:name w:val="Figure"/>
     <w:basedOn w:val="Normal"/>
   </w:style>
-  <w:style w:type="paragraph" w:customStyle="1" w:styleId="CaptionedFigure">
+  <w:style w:customStyle="1" w:styleId="CaptionedFigure" w:type="paragraph">
     <w:name w:val="Captioned Figure"/>
     <w:basedOn w:val="Figure"/>
     <w:pPr>
       <w:keepNext/>
     </w:pPr>
   </w:style>
-  <w:style w:type="character" w:customStyle="1" w:styleId="BodyTextChar">
+  <w:style w:customStyle="1" w:styleId="BodyTextChar" w:type="character">
     <w:name w:val="Body Text Char"/>
     <w:basedOn w:val="DefaultParagraphFont"/>
     <w:link w:val="BodyText"/>
   </w:style>
-  <w:style w:type="character" w:customStyle="1" w:styleId="VerbatimChar">
+  <w:style w:customStyle="1" w:styleId="VerbatimChar" w:type="character">
     <w:name w:val="Verbatim Char"/>
     <w:basedOn w:val="BodyTextChar"/>
     <w:rPr>
@@ -2578,21 +2342,25 @@
       <w:sz w:val="22"/>
     </w:rPr>
   </w:style>
-  <w:style w:type="character" w:styleId="FootnoteReference">
+  <w:style w:customStyle="1" w:styleId="SectionNumber" w:type="character">
+    <w:name w:val="Section Number"/>
+    <w:basedOn w:val="BodyTextChar"/>
+  </w:style>
+  <w:style w:styleId="FootnoteReference" w:type="character">
     <w:name w:val="Footnote Reference"/>
     <w:basedOn w:val="BodyTextChar"/>
     <w:rPr>
       <w:vertAlign w:val="superscript"/>
     </w:rPr>
   </w:style>
-  <w:style w:type="character" w:styleId="Hyperlink">
+  <w:style w:styleId="Hyperlink" w:type="character">
     <w:name w:val="Hyperlink"/>
     <w:basedOn w:val="BodyTextChar"/>
     <w:rPr>
-      <w:color w:val="4F81BD" w:themeColor="accent1"/>
-    </w:rPr>
-  </w:style>
-  <w:style w:type="paragraph" w:styleId="TOCHeading">
+      <w:color w:themeColor="accent1" w:val="4F81BD"/>
+    </w:rPr>
+  </w:style>
+  <w:style w:styleId="TOCHeading" w:type="paragraph">
     <w:name w:val="TOC Heading"/>
     <w:basedOn w:val="Heading1"/>
     <w:next w:val="BodyText"/>
@@ -2604,10 +2372,10 @@
       <w:outlineLvl w:val="9"/>
     </w:pPr>
     <w:rPr>
-      <w:rFonts w:asciiTheme="majorHAnsi" w:eastAsiaTheme="majorEastAsia" w:hAnsiTheme="majorHAnsi" w:cstheme="majorBidi"/>
+      <w:rFonts w:asciiTheme="majorHAnsi" w:cstheme="majorBidi" w:eastAsiaTheme="majorEastAsia" w:hAnsiTheme="majorHAnsi"/>
       <w:b w:val="0"/>
       <w:bCs w:val="0"/>
-      <w:color w:val="365F91" w:themeColor="accent1" w:themeShade="BF"/>
+      <w:color w:themeColor="accent1" w:themeShade="BF" w:val="365F91"/>
     </w:rPr>
   </w:style>
   <w:style w:type="paragraph" w:customStyle="1" w:styleId="SourceCode">

</xml_diff>